<commit_message>
Fixes for command implementation
</commit_message>
<xml_diff>
--- a/documentation/Group C - Midterm Project Report.docx
+++ b/documentation/Group C - Midterm Project Report.docx
@@ -206,9 +206,73 @@
                                                 </w:rPr>
                                                 <w:t>GROUP C</w:t>
                                               </w:r>
+                                              <w:r>
+                                                <w:rPr>
+                                                  <w:color w:val="FFFFFF" w:themeColor="background1"/>
+                                                  <w:sz w:val="32"/>
+                                                  <w:szCs w:val="32"/>
+                                                </w:rPr>
+                                                <w:t>1</w:t>
+                                              </w:r>
                                             </w:p>
                                           </w:sdtContent>
                                         </w:sdt>
+                                        <w:p>
+                                          <w:pPr>
+                                            <w:pStyle w:val="NoSpacing"/>
+                                            <w:jc w:val="both"/>
+                                            <w:rPr>
+                                              <w:color w:val="FFFFFF" w:themeColor="background1"/>
+                                              <w:sz w:val="22"/>
+                                              <w:szCs w:val="22"/>
+                                            </w:rPr>
+                                          </w:pPr>
+                                          <w:r>
+                                            <w:rPr>
+                                              <w:color w:val="FFFFFF" w:themeColor="background1"/>
+                                              <w:sz w:val="22"/>
+                                              <w:szCs w:val="22"/>
+                                            </w:rPr>
+                                            <w:t xml:space="preserve">Ekal Golas, </w:t>
+                                          </w:r>
+                                          <w:proofErr w:type="spellStart"/>
+                                          <w:r>
+                                            <w:t>Jayakarthigayan</w:t>
+                                          </w:r>
+                                          <w:proofErr w:type="spellEnd"/>
+                                          <w:r>
+                                            <w:t xml:space="preserve"> </w:t>
+                                          </w:r>
+                                          <w:proofErr w:type="spellStart"/>
+                                          <w:r>
+                                            <w:t>Sridharan</w:t>
+                                          </w:r>
+                                          <w:proofErr w:type="spellEnd"/>
+                                          <w:r>
+                                            <w:t xml:space="preserve">, </w:t>
+                                          </w:r>
+                                          <w:proofErr w:type="spellStart"/>
+                                          <w:r>
+                                            <w:t>Ketan</w:t>
+                                          </w:r>
+                                          <w:proofErr w:type="spellEnd"/>
+                                          <w:r>
+                                            <w:t xml:space="preserve"> Joshi, </w:t>
+                                          </w:r>
+                                          <w:proofErr w:type="spellStart"/>
+                                          <w:r>
+                                            <w:t>Sahith</w:t>
+                                          </w:r>
+                                          <w:proofErr w:type="spellEnd"/>
+                                          <w:r>
+                                            <w:t xml:space="preserve"> </w:t>
+                                          </w:r>
+                                          <w:proofErr w:type="spellStart"/>
+                                          <w:r>
+                                            <w:t>Katukuri</w:t>
+                                          </w:r>
+                                          <w:proofErr w:type="spellEnd"/>
+                                        </w:p>
                                         <w:p>
                                           <w:pPr>
                                             <w:pStyle w:val="NoSpacing"/>
@@ -516,9 +580,73 @@
                                           </w:rPr>
                                           <w:t>GROUP C</w:t>
                                         </w:r>
+                                        <w:r>
+                                          <w:rPr>
+                                            <w:color w:val="FFFFFF" w:themeColor="background1"/>
+                                            <w:sz w:val="32"/>
+                                            <w:szCs w:val="32"/>
+                                          </w:rPr>
+                                          <w:t>1</w:t>
+                                        </w:r>
                                       </w:p>
                                     </w:sdtContent>
                                   </w:sdt>
+                                  <w:p>
+                                    <w:pPr>
+                                      <w:pStyle w:val="NoSpacing"/>
+                                      <w:jc w:val="both"/>
+                                      <w:rPr>
+                                        <w:color w:val="FFFFFF" w:themeColor="background1"/>
+                                        <w:sz w:val="22"/>
+                                        <w:szCs w:val="22"/>
+                                      </w:rPr>
+                                    </w:pPr>
+                                    <w:r>
+                                      <w:rPr>
+                                        <w:color w:val="FFFFFF" w:themeColor="background1"/>
+                                        <w:sz w:val="22"/>
+                                        <w:szCs w:val="22"/>
+                                      </w:rPr>
+                                      <w:t xml:space="preserve">Ekal Golas, </w:t>
+                                    </w:r>
+                                    <w:proofErr w:type="spellStart"/>
+                                    <w:r>
+                                      <w:t>Jayakarthigayan</w:t>
+                                    </w:r>
+                                    <w:proofErr w:type="spellEnd"/>
+                                    <w:r>
+                                      <w:t xml:space="preserve"> </w:t>
+                                    </w:r>
+                                    <w:proofErr w:type="spellStart"/>
+                                    <w:r>
+                                      <w:t>Sridharan</w:t>
+                                    </w:r>
+                                    <w:proofErr w:type="spellEnd"/>
+                                    <w:r>
+                                      <w:t xml:space="preserve">, </w:t>
+                                    </w:r>
+                                    <w:proofErr w:type="spellStart"/>
+                                    <w:r>
+                                      <w:t>Ketan</w:t>
+                                    </w:r>
+                                    <w:proofErr w:type="spellEnd"/>
+                                    <w:r>
+                                      <w:t xml:space="preserve"> Joshi, </w:t>
+                                    </w:r>
+                                    <w:proofErr w:type="spellStart"/>
+                                    <w:r>
+                                      <w:t>Sahith</w:t>
+                                    </w:r>
+                                    <w:proofErr w:type="spellEnd"/>
+                                    <w:r>
+                                      <w:t xml:space="preserve"> </w:t>
+                                    </w:r>
+                                    <w:proofErr w:type="spellStart"/>
+                                    <w:r>
+                                      <w:t>Katukuri</w:t>
+                                    </w:r>
+                                    <w:proofErr w:type="spellEnd"/>
+                                  </w:p>
                                   <w:p>
                                     <w:pPr>
                                       <w:pStyle w:val="NoSpacing"/>
@@ -801,92 +929,63 @@
           <w:r>
             <w:fldChar w:fldCharType="separate"/>
           </w:r>
-          <w:r>
-            <w:rPr>
-              <w:noProof/>
-            </w:rPr>
-            <w:fldChar w:fldCharType="begin"/>
-          </w:r>
-          <w:r>
-            <w:rPr>
-              <w:noProof/>
-            </w:rPr>
-            <w:instrText xml:space="preserve"> HYPERLINK \l "_Toc433389954" </w:instrText>
-          </w:r>
-          <w:r>
-            <w:rPr>
-              <w:noProof/>
-            </w:rPr>
-          </w:r>
-          <w:r>
-            <w:rPr>
-              <w:noProof/>
-            </w:rPr>
-            <w:fldChar w:fldCharType="separate"/>
-          </w:r>
-          <w:r>
-            <w:rPr>
-              <w:rStyle w:val="Hyperlink"/>
-              <w:noProof/>
-            </w:rPr>
-            <w:t>Group Information</w:t>
-          </w:r>
-          <w:bookmarkStart w:id="0" w:name="_GoBack"/>
-          <w:bookmarkEnd w:id="0"/>
-          <w:r>
-            <w:rPr>
-              <w:noProof/>
-              <w:webHidden/>
-            </w:rPr>
-            <w:tab/>
-          </w:r>
-          <w:r>
-            <w:rPr>
-              <w:noProof/>
-              <w:webHidden/>
-            </w:rPr>
-            <w:fldChar w:fldCharType="begin"/>
-          </w:r>
-          <w:r>
-            <w:rPr>
-              <w:noProof/>
-              <w:webHidden/>
-            </w:rPr>
-            <w:instrText xml:space="preserve"> PAGEREF _Toc433389954 \h </w:instrText>
-          </w:r>
-          <w:r>
-            <w:rPr>
-              <w:noProof/>
-              <w:webHidden/>
-            </w:rPr>
-          </w:r>
-          <w:r>
-            <w:rPr>
-              <w:noProof/>
-              <w:webHidden/>
-            </w:rPr>
-            <w:fldChar w:fldCharType="separate"/>
-          </w:r>
-          <w:r>
-            <w:rPr>
-              <w:noProof/>
-              <w:webHidden/>
-            </w:rPr>
-            <w:t>2</w:t>
-          </w:r>
-          <w:r>
-            <w:rPr>
-              <w:noProof/>
-              <w:webHidden/>
-            </w:rPr>
-            <w:fldChar w:fldCharType="end"/>
-          </w:r>
-          <w:r>
-            <w:rPr>
-              <w:noProof/>
-            </w:rPr>
-            <w:fldChar w:fldCharType="end"/>
-          </w:r>
+          <w:hyperlink w:anchor="_Toc433389954" w:history="1">
+            <w:r>
+              <w:rPr>
+                <w:rStyle w:val="Hyperlink"/>
+                <w:noProof/>
+              </w:rPr>
+              <w:t>Group Information</w:t>
+            </w:r>
+            <w:r>
+              <w:rPr>
+                <w:noProof/>
+                <w:webHidden/>
+              </w:rPr>
+              <w:tab/>
+            </w:r>
+            <w:r>
+              <w:rPr>
+                <w:noProof/>
+                <w:webHidden/>
+              </w:rPr>
+              <w:fldChar w:fldCharType="begin"/>
+            </w:r>
+            <w:r>
+              <w:rPr>
+                <w:noProof/>
+                <w:webHidden/>
+              </w:rPr>
+              <w:instrText xml:space="preserve"> PAGEREF _Toc433389954 \h </w:instrText>
+            </w:r>
+            <w:r>
+              <w:rPr>
+                <w:noProof/>
+                <w:webHidden/>
+              </w:rPr>
+            </w:r>
+            <w:r>
+              <w:rPr>
+                <w:noProof/>
+                <w:webHidden/>
+              </w:rPr>
+              <w:fldChar w:fldCharType="separate"/>
+            </w:r>
+            <w:r>
+              <w:rPr>
+                <w:noProof/>
+                <w:webHidden/>
+              </w:rPr>
+              <w:t>2</w:t>
+            </w:r>
+            <w:r>
+              <w:rPr>
+                <w:noProof/>
+                <w:webHidden/>
+              </w:rPr>
+              <w:fldChar w:fldCharType="end"/>
+            </w:r>
+          </w:hyperlink>
         </w:p>
         <w:p>
           <w:pPr>
@@ -2119,17 +2218,17 @@
       <w:pPr>
         <w:pStyle w:val="Heading1"/>
       </w:pPr>
-      <w:bookmarkStart w:id="1" w:name="_Implementation_Details"/>
-      <w:bookmarkStart w:id="2" w:name="_Methodology"/>
-      <w:bookmarkStart w:id="3" w:name="_Toc432868409"/>
-      <w:bookmarkStart w:id="4" w:name="_Toc433389954"/>
+      <w:bookmarkStart w:id="0" w:name="_Implementation_Details"/>
+      <w:bookmarkStart w:id="1" w:name="_Methodology"/>
+      <w:bookmarkStart w:id="2" w:name="_Toc432868409"/>
+      <w:bookmarkStart w:id="3" w:name="_Toc433389954"/>
+      <w:bookmarkEnd w:id="0"/>
       <w:bookmarkEnd w:id="1"/>
+      <w:r>
+        <w:t>Group Information</w:t>
+      </w:r>
       <w:bookmarkEnd w:id="2"/>
-      <w:r>
-        <w:t>Group Information</w:t>
-      </w:r>
       <w:bookmarkEnd w:id="3"/>
-      <w:bookmarkEnd w:id="4"/>
     </w:p>
     <w:p>
       <w:pPr>
@@ -2232,13 +2331,13 @@
         <w:pStyle w:val="Heading2"/>
         <w:jc w:val="both"/>
       </w:pPr>
-      <w:bookmarkStart w:id="5" w:name="_Toc432868410"/>
-      <w:bookmarkStart w:id="6" w:name="_Toc433389955"/>
+      <w:bookmarkStart w:id="4" w:name="_Toc432868410"/>
+      <w:bookmarkStart w:id="5" w:name="_Toc433389955"/>
       <w:r>
         <w:t>Details of team members</w:t>
       </w:r>
+      <w:bookmarkEnd w:id="4"/>
       <w:bookmarkEnd w:id="5"/>
-      <w:bookmarkEnd w:id="6"/>
     </w:p>
     <w:p>
       <w:pPr>
@@ -2333,13 +2432,24 @@
       <w:pPr>
         <w:pStyle w:val="Heading1"/>
       </w:pPr>
-      <w:bookmarkStart w:id="7" w:name="_Toc433389956"/>
-      <w:r>
-        <w:t>Problem Statement</w:t>
-      </w:r>
-      <w:bookmarkEnd w:id="7"/>
-    </w:p>
-    <w:p/>
+      <w:r>
+        <w:t>Introduction</w:t>
+      </w:r>
+    </w:p>
+    <w:p>
+      <w:pPr>
+        <w:pStyle w:val="NoSpacing"/>
+      </w:pPr>
+    </w:p>
+    <w:p>
+      <w:pPr>
+        <w:pStyle w:val="Heading2"/>
+        <w:jc w:val="left"/>
+      </w:pPr>
+      <w:r>
+        <w:t>Goal of the project</w:t>
+      </w:r>
+    </w:p>
     <w:p>
       <w:pPr>
         <w:pStyle w:val="NoSpacing"/>
@@ -2396,7 +2506,7 @@
         <w:jc w:val="both"/>
       </w:pPr>
       <w:r>
-        <w:t>Compare different methods in implementing directory files, including three solutions</w:t>
+        <w:t>Compare different methods in implementing directory files</w:t>
       </w:r>
     </w:p>
     <w:p>
@@ -2410,7 +2520,33 @@
         <w:pStyle w:val="NoSpacing"/>
         <w:numPr>
           <w:ilvl w:val="0"/>
-          <w:numId w:val="12"/>
+          <w:numId w:val="26"/>
+        </w:numPr>
+        <w:jc w:val="both"/>
+      </w:pPr>
+      <w:r>
+        <w:t>In Unix system, each directory is a file by itself</w:t>
+      </w:r>
+    </w:p>
+    <w:p>
+      <w:pPr>
+        <w:pStyle w:val="NoSpacing"/>
+        <w:numPr>
+          <w:ilvl w:val="0"/>
+          <w:numId w:val="26"/>
+        </w:numPr>
+        <w:jc w:val="both"/>
+      </w:pPr>
+      <w:r>
+        <w:t>In many distributed file system, files are treated as individual elements during placement among the distributed servers. Directory structure is handled separately.</w:t>
+      </w:r>
+    </w:p>
+    <w:p>
+      <w:pPr>
+        <w:pStyle w:val="NoSpacing"/>
+        <w:numPr>
+          <w:ilvl w:val="1"/>
+          <w:numId w:val="26"/>
         </w:numPr>
         <w:jc w:val="both"/>
       </w:pPr>
@@ -2422,13 +2558,81 @@
       <w:pPr>
         <w:pStyle w:val="NoSpacing"/>
         <w:numPr>
+          <w:ilvl w:val="1"/>
+          <w:numId w:val="26"/>
+        </w:numPr>
+        <w:jc w:val="both"/>
+      </w:pPr>
+      <w:r>
+        <w:t>Solution 2: Treat directory files as regular files</w:t>
+      </w:r>
+    </w:p>
+    <w:p>
+      <w:pPr>
+        <w:pStyle w:val="NoSpacing"/>
+        <w:numPr>
+          <w:ilvl w:val="1"/>
+          <w:numId w:val="26"/>
+        </w:numPr>
+        <w:jc w:val="both"/>
+      </w:pPr>
+      <w:r>
+        <w:t xml:space="preserve">Solution 3: </w:t>
+      </w:r>
+      <w:proofErr w:type="spellStart"/>
+      <w:r>
+        <w:t>Ceph</w:t>
+      </w:r>
+      <w:proofErr w:type="spellEnd"/>
+      <w:r>
+        <w:t xml:space="preserve"> solution</w:t>
+      </w:r>
+    </w:p>
+    <w:p>
+      <w:pPr>
+        <w:pStyle w:val="NoSpacing"/>
+        <w:numPr>
+          <w:ilvl w:val="1"/>
+          <w:numId w:val="26"/>
+        </w:numPr>
+        <w:jc w:val="both"/>
+      </w:pPr>
+      <w:r>
+        <w:t>Solution 4: Merge a subtree of directories into one file, with a fix number of levels</w:t>
+      </w:r>
+    </w:p>
+    <w:p>
+      <w:pPr>
+        <w:pStyle w:val="NoSpacing"/>
+        <w:jc w:val="both"/>
+      </w:pPr>
+    </w:p>
+    <w:p>
+      <w:pPr>
+        <w:pStyle w:val="NoSpacing"/>
+        <w:jc w:val="both"/>
+      </w:pPr>
+      <w:r>
+        <w:t>Project steps</w:t>
+      </w:r>
+    </w:p>
+    <w:p>
+      <w:pPr>
+        <w:pStyle w:val="NoSpacing"/>
+        <w:jc w:val="both"/>
+      </w:pPr>
+    </w:p>
+    <w:p>
+      <w:pPr>
+        <w:pStyle w:val="NoSpacing"/>
+        <w:numPr>
           <w:ilvl w:val="0"/>
-          <w:numId w:val="12"/>
-        </w:numPr>
-        <w:jc w:val="both"/>
-      </w:pPr>
-      <w:r>
-        <w:t>Solution 2: Treat directory files as regular files, but may merge a subtree of directories into one file, with a fixed number of levels (the fixed number of levels is configurable)</w:t>
+          <w:numId w:val="27"/>
+        </w:numPr>
+        <w:jc w:val="both"/>
+      </w:pPr>
+      <w:r>
+        <w:t>Develop the four directory structure maintenance solutions and compare their performance</w:t>
       </w:r>
     </w:p>
     <w:p>
@@ -2436,46 +2640,86 @@
         <w:pStyle w:val="NoSpacing"/>
         <w:numPr>
           <w:ilvl w:val="0"/>
-          <w:numId w:val="12"/>
-        </w:numPr>
-        <w:jc w:val="both"/>
-      </w:pPr>
-      <w:r>
-        <w:t>Solution 3: Ceph solution</w:t>
-      </w:r>
-    </w:p>
-    <w:p>
-      <w:pPr>
-        <w:pStyle w:val="NoSpacing"/>
-        <w:jc w:val="both"/>
-      </w:pPr>
-    </w:p>
-    <w:p>
-      <w:pPr>
-        <w:pStyle w:val="NoSpacing"/>
-        <w:jc w:val="both"/>
-      </w:pPr>
-      <w:r>
-        <w:t>For the midterm report, the progress covers the following:-</w:t>
-      </w:r>
-    </w:p>
-    <w:p>
-      <w:pPr>
-        <w:pStyle w:val="NoSpacing"/>
-        <w:jc w:val="both"/>
-      </w:pPr>
+          <w:numId w:val="27"/>
+        </w:numPr>
+        <w:jc w:val="both"/>
+      </w:pPr>
+      <w:r>
+        <w:t>Consider directory creation, deletion, rename, cd, ls operations</w:t>
+      </w:r>
     </w:p>
     <w:p>
       <w:pPr>
         <w:pStyle w:val="NoSpacing"/>
         <w:numPr>
           <w:ilvl w:val="0"/>
-          <w:numId w:val="13"/>
-        </w:numPr>
-        <w:jc w:val="both"/>
-      </w:pPr>
-      <w:r>
-        <w:t>Complete the basic directory maintenance systems</w:t>
+          <w:numId w:val="27"/>
+        </w:numPr>
+        <w:jc w:val="both"/>
+      </w:pPr>
+      <w:r>
+        <w:t>Generate a huge directory structure</w:t>
+      </w:r>
+    </w:p>
+    <w:p>
+      <w:pPr>
+        <w:pStyle w:val="NoSpacing"/>
+        <w:numPr>
+          <w:ilvl w:val="0"/>
+          <w:numId w:val="27"/>
+        </w:numPr>
+        <w:jc w:val="both"/>
+      </w:pPr>
+      <w:r>
+        <w:t>Develop a directory request generation program to generate requests and evaluate the performance of different solutions</w:t>
+      </w:r>
+    </w:p>
+    <w:p>
+      <w:pPr>
+        <w:pStyle w:val="NoSpacing"/>
+        <w:jc w:val="both"/>
+      </w:pPr>
+    </w:p>
+    <w:p>
+      <w:pPr>
+        <w:pStyle w:val="Heading2"/>
+        <w:jc w:val="left"/>
+      </w:pPr>
+      <w:r>
+        <w:t>Functionalities provided</w:t>
+      </w:r>
+    </w:p>
+    <w:p>
+      <w:pPr>
+        <w:pStyle w:val="NoSpacing"/>
+      </w:pPr>
+    </w:p>
+    <w:p>
+      <w:pPr>
+        <w:pStyle w:val="NoSpacing"/>
+      </w:pPr>
+      <w:r>
+        <w:t>Following will be the functionalities provided with the project</w:t>
+      </w:r>
+      <w:r>
+        <w:t>:-</w:t>
+      </w:r>
+    </w:p>
+    <w:p>
+      <w:pPr>
+        <w:pStyle w:val="NoSpacing"/>
+      </w:pPr>
+    </w:p>
+    <w:p>
+      <w:pPr>
+        <w:pStyle w:val="NoSpacing"/>
+        <w:numPr>
+          <w:ilvl w:val="0"/>
+          <w:numId w:val="28"/>
+        </w:numPr>
+      </w:pPr>
+      <w:r>
+        <w:t>Independent client – Running of the client should not be dependent on the master. This enables isolation and simplicity in the design</w:t>
       </w:r>
     </w:p>
     <w:p>
@@ -2483,12 +2727,11 @@
         <w:pStyle w:val="NoSpacing"/>
         <w:numPr>
           <w:ilvl w:val="1"/>
-          <w:numId w:val="13"/>
-        </w:numPr>
-        <w:jc w:val="both"/>
-      </w:pPr>
-      <w:r>
-        <w:t>Implement all three systems in memory without replication and accept a single request at a time</w:t>
+          <w:numId w:val="28"/>
+        </w:numPr>
+      </w:pPr>
+      <w:r>
+        <w:t>Configuration file to easily change client parameters – A configuration file will be provided with the client that will contain the following parameters:-</w:t>
       </w:r>
     </w:p>
     <w:p>
@@ -2496,12 +2739,11 @@
         <w:pStyle w:val="NoSpacing"/>
         <w:numPr>
           <w:ilvl w:val="2"/>
-          <w:numId w:val="13"/>
-        </w:numPr>
-        <w:jc w:val="both"/>
-      </w:pPr>
-      <w:r>
-        <w:t>For Ceph, do not consider dynamic load partitioning, but develop the mechanism to decide which partitioning is the best for the system</w:t>
+          <w:numId w:val="28"/>
+        </w:numPr>
+      </w:pPr>
+      <w:r>
+        <w:t>Master IP and port – Information about the socket to connect to</w:t>
       </w:r>
     </w:p>
     <w:p>
@@ -2509,12 +2751,96 @@
         <w:pStyle w:val="NoSpacing"/>
         <w:numPr>
           <w:ilvl w:val="2"/>
-          <w:numId w:val="13"/>
-        </w:numPr>
-        <w:jc w:val="both"/>
-      </w:pPr>
-      <w:r>
-        <w:t>For HDFS, same as Ceph, except that there is no partitioning</w:t>
+          <w:numId w:val="28"/>
+        </w:numPr>
+      </w:pPr>
+      <w:r>
+        <w:t>Input file path – File to parse directory structure from and output the result to a configurable file path which will contain a configurable number of weighted random commands</w:t>
+      </w:r>
+    </w:p>
+    <w:p>
+      <w:pPr>
+        <w:pStyle w:val="NoSpacing"/>
+        <w:numPr>
+          <w:ilvl w:val="1"/>
+          <w:numId w:val="28"/>
+        </w:numPr>
+      </w:pPr>
+      <w:r>
+        <w:t xml:space="preserve">Command generation in a weighted random distribution </w:t>
+      </w:r>
+      <w:r>
+        <w:t>–</w:t>
+      </w:r>
+      <w:r>
+        <w:t xml:space="preserve"> </w:t>
+      </w:r>
+      <w:r>
+        <w:t xml:space="preserve">The client implements </w:t>
+      </w:r>
+      <w:proofErr w:type="spellStart"/>
+      <w:r>
+        <w:t>Zipf</w:t>
+      </w:r>
+      <w:proofErr w:type="spellEnd"/>
+      <w:r>
+        <w:t xml:space="preserve"> distribution to generate a configurable number of random commands that can be used to generate uneven load on different paths in the directory structure</w:t>
+      </w:r>
+    </w:p>
+    <w:p>
+      <w:pPr>
+        <w:pStyle w:val="NoSpacing"/>
+        <w:numPr>
+          <w:ilvl w:val="1"/>
+          <w:numId w:val="28"/>
+        </w:numPr>
+      </w:pPr>
+      <w:r>
+        <w:t>Logging to track all requests and responses</w:t>
+      </w:r>
+    </w:p>
+    <w:p>
+      <w:pPr>
+        <w:pStyle w:val="NoSpacing"/>
+        <w:ind w:left="1440"/>
+      </w:pPr>
+    </w:p>
+    <w:p>
+      <w:pPr>
+        <w:pStyle w:val="NoSpacing"/>
+        <w:numPr>
+          <w:ilvl w:val="0"/>
+          <w:numId w:val="28"/>
+        </w:numPr>
+      </w:pPr>
+      <w:r>
+        <w:t xml:space="preserve">Independent master – Similar to the client, running of the master is also not dependent on the client. A single master hosts three sockets for GFS, </w:t>
+      </w:r>
+      <w:proofErr w:type="spellStart"/>
+      <w:r>
+        <w:t>Ceph</w:t>
+      </w:r>
+      <w:proofErr w:type="spellEnd"/>
+      <w:r>
+        <w:t xml:space="preserve"> and DHT solution.</w:t>
+      </w:r>
+    </w:p>
+    <w:p>
+      <w:pPr>
+        <w:pStyle w:val="NoSpacing"/>
+        <w:numPr>
+          <w:ilvl w:val="1"/>
+          <w:numId w:val="28"/>
+        </w:numPr>
+      </w:pPr>
+      <w:r>
+        <w:t xml:space="preserve">Configuration file to easily change client parameters – A configuration file will be provided with the </w:t>
+      </w:r>
+      <w:r>
+        <w:t>master</w:t>
+      </w:r>
+      <w:r>
+        <w:t xml:space="preserve"> that will contain the following parameters:-</w:t>
       </w:r>
     </w:p>
     <w:p>
@@ -2522,12 +2848,40 @@
         <w:pStyle w:val="NoSpacing"/>
         <w:numPr>
           <w:ilvl w:val="2"/>
-          <w:numId w:val="13"/>
-        </w:numPr>
-        <w:jc w:val="both"/>
-      </w:pPr>
-      <w:r>
-        <w:t>For Solution 2, Yongtao provides the file system to host the directory files</w:t>
+          <w:numId w:val="28"/>
+        </w:numPr>
+      </w:pPr>
+      <w:r>
+        <w:t>Ports to host each directory solution</w:t>
+      </w:r>
+    </w:p>
+    <w:p>
+      <w:pPr>
+        <w:pStyle w:val="NoSpacing"/>
+        <w:numPr>
+          <w:ilvl w:val="2"/>
+          <w:numId w:val="28"/>
+        </w:numPr>
+      </w:pPr>
+      <w:proofErr w:type="spellStart"/>
+      <w:r>
+        <w:t>Ceph</w:t>
+      </w:r>
+      <w:proofErr w:type="spellEnd"/>
+      <w:r>
+        <w:t xml:space="preserve"> configuration – Configuration for each MDS and replicas and their partition information</w:t>
+      </w:r>
+    </w:p>
+    <w:p>
+      <w:pPr>
+        <w:pStyle w:val="NoSpacing"/>
+        <w:numPr>
+          <w:ilvl w:val="2"/>
+          <w:numId w:val="28"/>
+        </w:numPr>
+      </w:pPr>
+      <w:r>
+        <w:t>Input file path – File to parse directory structure from</w:t>
       </w:r>
     </w:p>
     <w:p>
@@ -2535,64 +2889,263 @@
         <w:pStyle w:val="NoSpacing"/>
         <w:numPr>
           <w:ilvl w:val="1"/>
-          <w:numId w:val="13"/>
-        </w:numPr>
-        <w:jc w:val="both"/>
-      </w:pPr>
-      <w:r>
-        <w:t>Support create, delete, ls commands</w:t>
-      </w:r>
+          <w:numId w:val="28"/>
+        </w:numPr>
+      </w:pPr>
+      <w:r>
+        <w:t>Multithreading – Each directory solution operates in its own thread and is unaffected by the operation of other threads</w:t>
+      </w:r>
+    </w:p>
+    <w:p>
+      <w:pPr>
+        <w:pStyle w:val="NoSpacing"/>
+        <w:numPr>
+          <w:ilvl w:val="1"/>
+          <w:numId w:val="28"/>
+        </w:numPr>
+      </w:pPr>
+      <w:r>
+        <w:t>Ability to serve multiple clients – For each solution, the hosted socket can serve multiple client requests at the same time by implementing concurrent reads and exclusive write capability</w:t>
+      </w:r>
+    </w:p>
+    <w:p>
+      <w:pPr>
+        <w:pStyle w:val="NoSpacing"/>
+        <w:numPr>
+          <w:ilvl w:val="1"/>
+          <w:numId w:val="28"/>
+        </w:numPr>
+      </w:pPr>
+      <w:r>
+        <w:t>Support for commands on each directory solution – Following commands will be supported for each solution:-</w:t>
+      </w:r>
+    </w:p>
+    <w:p>
+      <w:pPr>
+        <w:pStyle w:val="NoSpacing"/>
+        <w:numPr>
+          <w:ilvl w:val="2"/>
+          <w:numId w:val="28"/>
+        </w:numPr>
+      </w:pPr>
+      <w:r>
+        <w:t>ls &lt;path&gt;</w:t>
+      </w:r>
+      <w:r>
+        <w:t xml:space="preserve"> - </w:t>
+      </w:r>
+      <w:r>
+        <w:t>List all the subdirectories and files inside the directory (just display the names)</w:t>
+      </w:r>
+    </w:p>
+    <w:p>
+      <w:pPr>
+        <w:pStyle w:val="NoSpacing"/>
+        <w:numPr>
+          <w:ilvl w:val="2"/>
+          <w:numId w:val="28"/>
+        </w:numPr>
+      </w:pPr>
+      <w:proofErr w:type="spellStart"/>
+      <w:r>
+        <w:t>lsl</w:t>
+      </w:r>
+      <w:proofErr w:type="spellEnd"/>
+      <w:r>
+        <w:t xml:space="preserve"> &lt;path&gt;</w:t>
+      </w:r>
+      <w:r>
+        <w:t xml:space="preserve"> - </w:t>
+      </w:r>
+      <w:r>
+        <w:t>Working similar to "ls -l"</w:t>
+      </w:r>
+    </w:p>
+    <w:p>
+      <w:pPr>
+        <w:pStyle w:val="NoSpacing"/>
+        <w:numPr>
+          <w:ilvl w:val="2"/>
+          <w:numId w:val="28"/>
+        </w:numPr>
+      </w:pPr>
+      <w:proofErr w:type="spellStart"/>
+      <w:proofErr w:type="gramStart"/>
+      <w:r>
+        <w:t>rmdirf</w:t>
+      </w:r>
+      <w:proofErr w:type="spellEnd"/>
+      <w:proofErr w:type="gramEnd"/>
+      <w:r>
+        <w:t xml:space="preserve"> &lt;path&gt;</w:t>
+      </w:r>
+      <w:r>
+        <w:t xml:space="preserve"> - </w:t>
+      </w:r>
+      <w:r>
+        <w:t>Remove given directory</w:t>
+      </w:r>
+      <w:r>
+        <w:t xml:space="preserve"> </w:t>
+      </w:r>
+      <w:r>
+        <w:t>(The option works like "</w:t>
+      </w:r>
+      <w:proofErr w:type="spellStart"/>
+      <w:r>
+        <w:t>rm</w:t>
+      </w:r>
+      <w:proofErr w:type="spellEnd"/>
+      <w:r>
+        <w:t xml:space="preserve"> -r -f" command. So the command will remove the directory even though it is not empty)</w:t>
+      </w:r>
+    </w:p>
+    <w:p>
+      <w:pPr>
+        <w:pStyle w:val="NoSpacing"/>
+        <w:numPr>
+          <w:ilvl w:val="2"/>
+          <w:numId w:val="28"/>
+        </w:numPr>
+      </w:pPr>
+      <w:proofErr w:type="spellStart"/>
+      <w:r>
+        <w:t>rmdir</w:t>
+      </w:r>
+      <w:proofErr w:type="spellEnd"/>
+      <w:r>
+        <w:t xml:space="preserve"> &lt;path&gt;</w:t>
+      </w:r>
+      <w:r>
+        <w:t xml:space="preserve"> - </w:t>
+      </w:r>
+      <w:r>
+        <w:t>Remove given directory</w:t>
+      </w:r>
+      <w:r>
+        <w:t xml:space="preserve"> </w:t>
+      </w:r>
+      <w:r>
+        <w:t>(Fail and prompt user if the directory is not empty)</w:t>
+      </w:r>
+    </w:p>
+    <w:p>
+      <w:pPr>
+        <w:pStyle w:val="NoSpacing"/>
+        <w:numPr>
+          <w:ilvl w:val="2"/>
+          <w:numId w:val="28"/>
+        </w:numPr>
+      </w:pPr>
+      <w:proofErr w:type="spellStart"/>
+      <w:r>
+        <w:t>mkdir</w:t>
+      </w:r>
+      <w:proofErr w:type="spellEnd"/>
+      <w:r>
+        <w:t xml:space="preserve"> &lt;path&gt;</w:t>
+      </w:r>
+      <w:r>
+        <w:t xml:space="preserve"> - </w:t>
+      </w:r>
+      <w:r>
+        <w:t>Create mentioned directory (Fail if already present)</w:t>
+      </w:r>
+    </w:p>
+    <w:p>
+      <w:pPr>
+        <w:pStyle w:val="NoSpacing"/>
+        <w:numPr>
+          <w:ilvl w:val="2"/>
+          <w:numId w:val="28"/>
+        </w:numPr>
+      </w:pPr>
+      <w:proofErr w:type="gramStart"/>
+      <w:r>
+        <w:t>touch</w:t>
+      </w:r>
+      <w:proofErr w:type="gramEnd"/>
+      <w:r>
+        <w:t xml:space="preserve"> &lt;</w:t>
+      </w:r>
+      <w:proofErr w:type="spellStart"/>
+      <w:r>
+        <w:t>filepath</w:t>
+      </w:r>
+      <w:proofErr w:type="spellEnd"/>
+      <w:r>
+        <w:t>&gt;</w:t>
+      </w:r>
+      <w:r>
+        <w:t xml:space="preserve"> - </w:t>
+      </w:r>
+      <w:r>
+        <w:t>Create given file in the mentioned directory</w:t>
+      </w:r>
+      <w:r>
+        <w:t xml:space="preserve">. </w:t>
+      </w:r>
+      <w:r>
+        <w:t>If already present, modify its timestamp</w:t>
+      </w:r>
+    </w:p>
+    <w:p>
+      <w:pPr>
+        <w:pStyle w:val="NoSpacing"/>
+        <w:numPr>
+          <w:ilvl w:val="2"/>
+          <w:numId w:val="28"/>
+        </w:numPr>
+      </w:pPr>
+      <w:r>
+        <w:t>cd &lt;path&gt;</w:t>
+      </w:r>
+      <w:r>
+        <w:t xml:space="preserve"> - </w:t>
+      </w:r>
+      <w:r>
+        <w:t>Change current working directory</w:t>
+      </w:r>
+    </w:p>
+    <w:p>
+      <w:pPr>
+        <w:pStyle w:val="NoSpacing"/>
+        <w:numPr>
+          <w:ilvl w:val="2"/>
+          <w:numId w:val="28"/>
+        </w:numPr>
+      </w:pPr>
+      <w:proofErr w:type="spellStart"/>
+      <w:r>
+        <w:t>pwd</w:t>
+      </w:r>
+      <w:proofErr w:type="spellEnd"/>
+      <w:r>
+        <w:t xml:space="preserve"> - </w:t>
+      </w:r>
+      <w:r>
+        <w:t>Print current working directory</w:t>
+      </w:r>
+    </w:p>
+    <w:p>
+      <w:pPr>
+        <w:pStyle w:val="NoSpacing"/>
+        <w:ind w:left="1440"/>
+      </w:pPr>
     </w:p>
     <w:p>
       <w:pPr>
         <w:pStyle w:val="NoSpacing"/>
         <w:numPr>
           <w:ilvl w:val="0"/>
-          <w:numId w:val="13"/>
-        </w:numPr>
-        <w:jc w:val="both"/>
-      </w:pPr>
-      <w:r>
-        <w:t>Implement the basic client</w:t>
-      </w:r>
-    </w:p>
-    <w:p>
-      <w:pPr>
-        <w:pStyle w:val="NoSpacing"/>
-        <w:numPr>
-          <w:ilvl w:val="1"/>
-          <w:numId w:val="13"/>
-        </w:numPr>
-        <w:jc w:val="both"/>
-      </w:pPr>
-      <w:r>
-        <w:t>Generate the basic directory system on three maintenance systems</w:t>
-      </w:r>
-    </w:p>
-    <w:p>
-      <w:pPr>
-        <w:pStyle w:val="NoSpacing"/>
-        <w:numPr>
-          <w:ilvl w:val="1"/>
-          <w:numId w:val="13"/>
-        </w:numPr>
-        <w:jc w:val="both"/>
-      </w:pPr>
-      <w:r>
-        <w:t>Generate a mix of client requests for accessing the directories</w:t>
-      </w:r>
-    </w:p>
-    <w:p>
-      <w:pPr>
-        <w:pStyle w:val="NoSpacing"/>
-        <w:numPr>
-          <w:ilvl w:val="1"/>
-          <w:numId w:val="13"/>
-        </w:numPr>
-        <w:jc w:val="both"/>
-      </w:pPr>
-      <w:r>
-        <w:t>Submit the commands to the three directory management systems</w:t>
+          <w:numId w:val="28"/>
+        </w:numPr>
+      </w:pPr>
+      <w:r>
+        <w:t xml:space="preserve">GFS solution </w:t>
+      </w:r>
+      <w:r>
+        <w:t>– This creates a B-tree structure in memory with replication</w:t>
       </w:r>
     </w:p>
     <w:p>
@@ -2600,52 +3153,19 @@
         <w:pStyle w:val="NoSpacing"/>
         <w:numPr>
           <w:ilvl w:val="0"/>
-          <w:numId w:val="13"/>
-        </w:numPr>
-        <w:jc w:val="both"/>
-      </w:pPr>
-      <w:r>
-        <w:t>Support replication</w:t>
-      </w:r>
-    </w:p>
-    <w:p>
-      <w:pPr>
-        <w:pStyle w:val="NoSpacing"/>
-        <w:numPr>
-          <w:ilvl w:val="1"/>
-          <w:numId w:val="13"/>
-        </w:numPr>
-        <w:jc w:val="both"/>
-      </w:pPr>
-      <w:r>
-        <w:t>Provide replication and master/slave update for HDFS</w:t>
-      </w:r>
-    </w:p>
-    <w:p>
-      <w:pPr>
-        <w:pStyle w:val="NoSpacing"/>
-        <w:numPr>
-          <w:ilvl w:val="1"/>
-          <w:numId w:val="13"/>
-        </w:numPr>
-        <w:jc w:val="both"/>
-      </w:pPr>
-      <w:r>
-        <w:t>Ceph is the same, except that there are multiple partitions</w:t>
-      </w:r>
-    </w:p>
-    <w:p>
-      <w:pPr>
-        <w:pStyle w:val="NoSpacing"/>
-        <w:numPr>
-          <w:ilvl w:val="1"/>
-          <w:numId w:val="13"/>
-        </w:numPr>
-        <w:jc w:val="both"/>
-      </w:pPr>
-      <w:r>
-        <w:t>For Solution 2, the system already supports replication</w:t>
-      </w:r>
+          <w:numId w:val="28"/>
+        </w:numPr>
+      </w:pPr>
+      <w:proofErr w:type="spellStart"/>
+      <w:r>
+        <w:t>Ceph</w:t>
+      </w:r>
+      <w:proofErr w:type="spellEnd"/>
+      <w:r>
+        <w:t xml:space="preserve"> solution - </w:t>
+      </w:r>
+      <w:bookmarkStart w:id="6" w:name="_GoBack"/>
+      <w:bookmarkEnd w:id="6"/>
     </w:p>
     <w:p>
       <w:pPr>
@@ -2664,11 +3184,11 @@
       <w:pPr>
         <w:pStyle w:val="Heading1"/>
       </w:pPr>
-      <w:bookmarkStart w:id="8" w:name="_Toc433389957"/>
+      <w:bookmarkStart w:id="7" w:name="_Toc433389957"/>
       <w:r>
         <w:t>System architecture</w:t>
       </w:r>
-      <w:bookmarkEnd w:id="8"/>
+      <w:bookmarkEnd w:id="7"/>
     </w:p>
     <w:p>
       <w:pPr>
@@ -2762,14 +3282,14 @@
       <w:pPr>
         <w:pStyle w:val="Heading1"/>
       </w:pPr>
-      <w:bookmarkStart w:id="9" w:name="_Toc433389958"/>
+      <w:bookmarkStart w:id="8" w:name="_Toc433389958"/>
       <w:r>
         <w:t xml:space="preserve">High-Level </w:t>
       </w:r>
       <w:r>
         <w:t>Design</w:t>
       </w:r>
-      <w:bookmarkEnd w:id="9"/>
+      <w:bookmarkEnd w:id="8"/>
     </w:p>
     <w:p>
       <w:pPr>
@@ -3098,22 +3618,22 @@
       <w:pPr>
         <w:pStyle w:val="Heading1"/>
       </w:pPr>
-      <w:bookmarkStart w:id="10" w:name="_Toc433389959"/>
+      <w:bookmarkStart w:id="9" w:name="_Toc433389959"/>
       <w:r>
         <w:t>Detailed Design</w:t>
       </w:r>
+      <w:bookmarkEnd w:id="9"/>
+    </w:p>
+    <w:p>
+      <w:pPr>
+        <w:pStyle w:val="Heading2"/>
+        <w:jc w:val="both"/>
+      </w:pPr>
+      <w:bookmarkStart w:id="10" w:name="_Toc433389960"/>
+      <w:r>
+        <w:t>Ceph</w:t>
+      </w:r>
       <w:bookmarkEnd w:id="10"/>
-    </w:p>
-    <w:p>
-      <w:pPr>
-        <w:pStyle w:val="Heading2"/>
-        <w:jc w:val="both"/>
-      </w:pPr>
-      <w:bookmarkStart w:id="11" w:name="_Toc433389960"/>
-      <w:r>
-        <w:t>Ceph</w:t>
-      </w:r>
-      <w:bookmarkEnd w:id="11"/>
     </w:p>
     <w:p>
       <w:pPr>
@@ -3236,11 +3756,11 @@
         <w:pStyle w:val="Heading2"/>
         <w:jc w:val="both"/>
       </w:pPr>
-      <w:bookmarkStart w:id="12" w:name="_Toc433389961"/>
+      <w:bookmarkStart w:id="11" w:name="_Toc433389961"/>
       <w:r>
         <w:t>GFS</w:t>
       </w:r>
-      <w:bookmarkEnd w:id="12"/>
+      <w:bookmarkEnd w:id="11"/>
     </w:p>
     <w:p>
       <w:pPr>
@@ -3393,11 +3913,11 @@
         <w:pStyle w:val="Heading2"/>
         <w:jc w:val="left"/>
       </w:pPr>
-      <w:bookmarkStart w:id="13" w:name="_Toc433389962"/>
+      <w:bookmarkStart w:id="12" w:name="_Toc433389962"/>
       <w:r>
         <w:t>DHT</w:t>
       </w:r>
-      <w:bookmarkEnd w:id="13"/>
+      <w:bookmarkEnd w:id="12"/>
     </w:p>
     <w:p>
       <w:pPr>
@@ -3545,32 +4065,32 @@
       <w:pPr>
         <w:pStyle w:val="Heading1"/>
       </w:pPr>
-      <w:bookmarkStart w:id="14" w:name="_Experimental_setup"/>
-      <w:bookmarkStart w:id="15" w:name="_Toc433389963"/>
+      <w:bookmarkStart w:id="13" w:name="_Experimental_setup"/>
+      <w:bookmarkStart w:id="14" w:name="_Toc433389963"/>
+      <w:bookmarkEnd w:id="13"/>
+      <w:r>
+        <w:t>Implementation</w:t>
+      </w:r>
+      <w:r>
+        <w:t xml:space="preserve"> Details</w:t>
+      </w:r>
       <w:bookmarkEnd w:id="14"/>
-      <w:r>
-        <w:t>Implementation</w:t>
-      </w:r>
-      <w:r>
-        <w:t xml:space="preserve"> Details</w:t>
+    </w:p>
+    <w:p>
+      <w:pPr>
+        <w:pStyle w:val="NoSpacing"/>
+      </w:pPr>
+    </w:p>
+    <w:p>
+      <w:pPr>
+        <w:pStyle w:val="Heading2"/>
+        <w:jc w:val="both"/>
+      </w:pPr>
+      <w:bookmarkStart w:id="15" w:name="_Toc433389964"/>
+      <w:r>
+        <w:t>Client</w:t>
       </w:r>
       <w:bookmarkEnd w:id="15"/>
-    </w:p>
-    <w:p>
-      <w:pPr>
-        <w:pStyle w:val="NoSpacing"/>
-      </w:pPr>
-    </w:p>
-    <w:p>
-      <w:pPr>
-        <w:pStyle w:val="Heading2"/>
-        <w:jc w:val="both"/>
-      </w:pPr>
-      <w:bookmarkStart w:id="16" w:name="_Toc433389964"/>
-      <w:r>
-        <w:t>Client</w:t>
-      </w:r>
-      <w:bookmarkEnd w:id="16"/>
     </w:p>
     <w:p>
       <w:pPr>
@@ -3757,13 +4277,13 @@
         <w:pStyle w:val="Heading2"/>
         <w:jc w:val="left"/>
       </w:pPr>
-      <w:bookmarkStart w:id="17" w:name="_Commons"/>
-      <w:bookmarkStart w:id="18" w:name="_Toc433389965"/>
+      <w:bookmarkStart w:id="16" w:name="_Commons"/>
+      <w:bookmarkStart w:id="17" w:name="_Toc433389965"/>
+      <w:bookmarkEnd w:id="16"/>
+      <w:r>
+        <w:t>Commons</w:t>
+      </w:r>
       <w:bookmarkEnd w:id="17"/>
-      <w:r>
-        <w:t>Commons</w:t>
-      </w:r>
-      <w:bookmarkEnd w:id="18"/>
     </w:p>
     <w:p>
       <w:pPr>
@@ -4077,11 +4597,11 @@
         <w:pStyle w:val="Heading2"/>
         <w:jc w:val="left"/>
       </w:pPr>
-      <w:bookmarkStart w:id="19" w:name="_Toc433389966"/>
+      <w:bookmarkStart w:id="18" w:name="_Toc433389966"/>
       <w:r>
         <w:t>Master</w:t>
       </w:r>
-      <w:bookmarkEnd w:id="19"/>
+      <w:bookmarkEnd w:id="18"/>
     </w:p>
     <w:p>
       <w:pPr>
@@ -4268,14 +4788,14 @@
         <w:pStyle w:val="Heading2"/>
         <w:jc w:val="both"/>
       </w:pPr>
-      <w:bookmarkStart w:id="20" w:name="_Toc433389967"/>
+      <w:bookmarkStart w:id="19" w:name="_Toc433389967"/>
       <w:r>
         <w:t>GFS</w:t>
       </w:r>
       <w:r>
         <w:t xml:space="preserve"> Directory Operations</w:t>
       </w:r>
-      <w:bookmarkEnd w:id="20"/>
+      <w:bookmarkEnd w:id="19"/>
     </w:p>
     <w:p>
       <w:pPr>
@@ -4396,11 +4916,11 @@
         <w:pStyle w:val="Heading2"/>
         <w:jc w:val="both"/>
       </w:pPr>
-      <w:bookmarkStart w:id="21" w:name="_Toc433389968"/>
+      <w:bookmarkStart w:id="20" w:name="_Toc433389968"/>
       <w:r>
         <w:t>Ceph Directory Operations</w:t>
       </w:r>
-      <w:bookmarkEnd w:id="21"/>
+      <w:bookmarkEnd w:id="20"/>
     </w:p>
     <w:p>
       <w:pPr>
@@ -5052,11 +5572,11 @@
         <w:pStyle w:val="Heading2"/>
         <w:jc w:val="both"/>
       </w:pPr>
-      <w:bookmarkStart w:id="22" w:name="_Toc433389969"/>
+      <w:bookmarkStart w:id="21" w:name="_Toc433389969"/>
       <w:r>
         <w:t>DHT Directory Operations</w:t>
       </w:r>
-      <w:bookmarkEnd w:id="22"/>
+      <w:bookmarkEnd w:id="21"/>
     </w:p>
     <w:p>
       <w:pPr>
@@ -5147,13 +5667,13 @@
       <w:pPr>
         <w:pStyle w:val="Heading1"/>
       </w:pPr>
-      <w:bookmarkStart w:id="23" w:name="_Test_results"/>
-      <w:bookmarkStart w:id="24" w:name="_Toc433389970"/>
+      <w:bookmarkStart w:id="22" w:name="_Test_results"/>
+      <w:bookmarkStart w:id="23" w:name="_Toc433389970"/>
+      <w:bookmarkEnd w:id="22"/>
+      <w:r>
+        <w:t>Problems Encountered</w:t>
+      </w:r>
       <w:bookmarkEnd w:id="23"/>
-      <w:r>
-        <w:t>Problems Encountered</w:t>
-      </w:r>
-      <w:bookmarkEnd w:id="24"/>
     </w:p>
     <w:p>
       <w:pPr>
@@ -5243,7 +5763,7 @@
         <w:br w:type="page"/>
       </w:r>
     </w:p>
-    <w:bookmarkStart w:id="25" w:name="_Toc433389971" w:displacedByCustomXml="next"/>
+    <w:bookmarkStart w:id="24" w:name="_Toc433389971" w:displacedByCustomXml="next"/>
     <w:sdt>
       <w:sdtPr>
         <w:rPr>
@@ -5272,7 +5792,7 @@
           <w:r>
             <w:t>References</w:t>
           </w:r>
-          <w:bookmarkEnd w:id="25"/>
+          <w:bookmarkEnd w:id="24"/>
         </w:p>
         <w:sdt>
           <w:sdtPr>
@@ -5851,7 +6371,7 @@
                   <w:caps/>
                   <w:color w:val="000000" w:themeColor="text1"/>
                 </w:rPr>
-                <w:t>GROUP C</w:t>
+                <w:t>GROUP C1</w:t>
               </w:r>
             </w:p>
           </w:sdtContent>
@@ -5898,7 +6418,7 @@
               <w:noProof/>
               <w:color w:val="FFFFFF" w:themeColor="background1"/>
             </w:rPr>
-            <w:t>13</w:t>
+            <w:t>14</w:t>
           </w:r>
           <w:r>
             <w:rPr>
@@ -5920,7 +6440,7 @@
         <w:noProof/>
       </w:rPr>
       <w:drawing>
-        <wp:anchor distT="0" distB="0" distL="114300" distR="114300" simplePos="0" relativeHeight="251658240" behindDoc="0" locked="0" layoutInCell="1" allowOverlap="1" wp14:anchorId="6595DEE7" wp14:editId="41953523">
+        <wp:anchor distT="0" distB="0" distL="114300" distR="114300" simplePos="0" relativeHeight="251658240" behindDoc="0" locked="0" layoutInCell="1" allowOverlap="1" wp14:anchorId="64A0FB88" wp14:editId="0EDE8C91">
           <wp:simplePos x="0" y="0"/>
           <wp:positionH relativeFrom="margin">
             <wp:align>left</wp:align>
@@ -6788,6 +7308,232 @@
     </w:lvl>
   </w:abstractNum>
   <w:abstractNum w:abstractNumId="6" w15:restartNumberingAfterBreak="0">
+    <w:nsid w:val="2D570B3F"/>
+    <w:multiLevelType w:val="hybridMultilevel"/>
+    <w:tmpl w:val="35509438"/>
+    <w:lvl w:ilvl="0" w:tplc="04090001">
+      <w:start w:val="1"/>
+      <w:numFmt w:val="bullet"/>
+      <w:lvlText w:val=""/>
+      <w:lvlJc w:val="left"/>
+      <w:pPr>
+        <w:ind w:left="720" w:hanging="360"/>
+      </w:pPr>
+      <w:rPr>
+        <w:rFonts w:ascii="Symbol" w:hAnsi="Symbol" w:hint="default"/>
+      </w:rPr>
+    </w:lvl>
+    <w:lvl w:ilvl="1" w:tplc="04090003" w:tentative="1">
+      <w:start w:val="1"/>
+      <w:numFmt w:val="bullet"/>
+      <w:lvlText w:val="o"/>
+      <w:lvlJc w:val="left"/>
+      <w:pPr>
+        <w:ind w:left="1440" w:hanging="360"/>
+      </w:pPr>
+      <w:rPr>
+        <w:rFonts w:ascii="Courier New" w:hAnsi="Courier New" w:cs="Courier New" w:hint="default"/>
+      </w:rPr>
+    </w:lvl>
+    <w:lvl w:ilvl="2" w:tplc="04090005" w:tentative="1">
+      <w:start w:val="1"/>
+      <w:numFmt w:val="bullet"/>
+      <w:lvlText w:val=""/>
+      <w:lvlJc w:val="left"/>
+      <w:pPr>
+        <w:ind w:left="2160" w:hanging="360"/>
+      </w:pPr>
+      <w:rPr>
+        <w:rFonts w:ascii="Wingdings" w:hAnsi="Wingdings" w:hint="default"/>
+      </w:rPr>
+    </w:lvl>
+    <w:lvl w:ilvl="3" w:tplc="04090001" w:tentative="1">
+      <w:start w:val="1"/>
+      <w:numFmt w:val="bullet"/>
+      <w:lvlText w:val=""/>
+      <w:lvlJc w:val="left"/>
+      <w:pPr>
+        <w:ind w:left="2880" w:hanging="360"/>
+      </w:pPr>
+      <w:rPr>
+        <w:rFonts w:ascii="Symbol" w:hAnsi="Symbol" w:hint="default"/>
+      </w:rPr>
+    </w:lvl>
+    <w:lvl w:ilvl="4" w:tplc="04090003" w:tentative="1">
+      <w:start w:val="1"/>
+      <w:numFmt w:val="bullet"/>
+      <w:lvlText w:val="o"/>
+      <w:lvlJc w:val="left"/>
+      <w:pPr>
+        <w:ind w:left="3600" w:hanging="360"/>
+      </w:pPr>
+      <w:rPr>
+        <w:rFonts w:ascii="Courier New" w:hAnsi="Courier New" w:cs="Courier New" w:hint="default"/>
+      </w:rPr>
+    </w:lvl>
+    <w:lvl w:ilvl="5" w:tplc="04090005" w:tentative="1">
+      <w:start w:val="1"/>
+      <w:numFmt w:val="bullet"/>
+      <w:lvlText w:val=""/>
+      <w:lvlJc w:val="left"/>
+      <w:pPr>
+        <w:ind w:left="4320" w:hanging="360"/>
+      </w:pPr>
+      <w:rPr>
+        <w:rFonts w:ascii="Wingdings" w:hAnsi="Wingdings" w:hint="default"/>
+      </w:rPr>
+    </w:lvl>
+    <w:lvl w:ilvl="6" w:tplc="04090001" w:tentative="1">
+      <w:start w:val="1"/>
+      <w:numFmt w:val="bullet"/>
+      <w:lvlText w:val=""/>
+      <w:lvlJc w:val="left"/>
+      <w:pPr>
+        <w:ind w:left="5040" w:hanging="360"/>
+      </w:pPr>
+      <w:rPr>
+        <w:rFonts w:ascii="Symbol" w:hAnsi="Symbol" w:hint="default"/>
+      </w:rPr>
+    </w:lvl>
+    <w:lvl w:ilvl="7" w:tplc="04090003" w:tentative="1">
+      <w:start w:val="1"/>
+      <w:numFmt w:val="bullet"/>
+      <w:lvlText w:val="o"/>
+      <w:lvlJc w:val="left"/>
+      <w:pPr>
+        <w:ind w:left="5760" w:hanging="360"/>
+      </w:pPr>
+      <w:rPr>
+        <w:rFonts w:ascii="Courier New" w:hAnsi="Courier New" w:cs="Courier New" w:hint="default"/>
+      </w:rPr>
+    </w:lvl>
+    <w:lvl w:ilvl="8" w:tplc="04090005" w:tentative="1">
+      <w:start w:val="1"/>
+      <w:numFmt w:val="bullet"/>
+      <w:lvlText w:val=""/>
+      <w:lvlJc w:val="left"/>
+      <w:pPr>
+        <w:ind w:left="6480" w:hanging="360"/>
+      </w:pPr>
+      <w:rPr>
+        <w:rFonts w:ascii="Wingdings" w:hAnsi="Wingdings" w:hint="default"/>
+      </w:rPr>
+    </w:lvl>
+  </w:abstractNum>
+  <w:abstractNum w:abstractNumId="7" w15:restartNumberingAfterBreak="0">
+    <w:nsid w:val="31746A8A"/>
+    <w:multiLevelType w:val="hybridMultilevel"/>
+    <w:tmpl w:val="F5C2B30A"/>
+    <w:lvl w:ilvl="0" w:tplc="04090001">
+      <w:start w:val="1"/>
+      <w:numFmt w:val="bullet"/>
+      <w:lvlText w:val=""/>
+      <w:lvlJc w:val="left"/>
+      <w:pPr>
+        <w:ind w:left="720" w:hanging="360"/>
+      </w:pPr>
+      <w:rPr>
+        <w:rFonts w:ascii="Symbol" w:hAnsi="Symbol" w:hint="default"/>
+      </w:rPr>
+    </w:lvl>
+    <w:lvl w:ilvl="1" w:tplc="04090003">
+      <w:start w:val="1"/>
+      <w:numFmt w:val="bullet"/>
+      <w:lvlText w:val="o"/>
+      <w:lvlJc w:val="left"/>
+      <w:pPr>
+        <w:ind w:left="1440" w:hanging="360"/>
+      </w:pPr>
+      <w:rPr>
+        <w:rFonts w:ascii="Courier New" w:hAnsi="Courier New" w:cs="Courier New" w:hint="default"/>
+      </w:rPr>
+    </w:lvl>
+    <w:lvl w:ilvl="2" w:tplc="04090005" w:tentative="1">
+      <w:start w:val="1"/>
+      <w:numFmt w:val="bullet"/>
+      <w:lvlText w:val=""/>
+      <w:lvlJc w:val="left"/>
+      <w:pPr>
+        <w:ind w:left="2160" w:hanging="360"/>
+      </w:pPr>
+      <w:rPr>
+        <w:rFonts w:ascii="Wingdings" w:hAnsi="Wingdings" w:hint="default"/>
+      </w:rPr>
+    </w:lvl>
+    <w:lvl w:ilvl="3" w:tplc="04090001" w:tentative="1">
+      <w:start w:val="1"/>
+      <w:numFmt w:val="bullet"/>
+      <w:lvlText w:val=""/>
+      <w:lvlJc w:val="left"/>
+      <w:pPr>
+        <w:ind w:left="2880" w:hanging="360"/>
+      </w:pPr>
+      <w:rPr>
+        <w:rFonts w:ascii="Symbol" w:hAnsi="Symbol" w:hint="default"/>
+      </w:rPr>
+    </w:lvl>
+    <w:lvl w:ilvl="4" w:tplc="04090003" w:tentative="1">
+      <w:start w:val="1"/>
+      <w:numFmt w:val="bullet"/>
+      <w:lvlText w:val="o"/>
+      <w:lvlJc w:val="left"/>
+      <w:pPr>
+        <w:ind w:left="3600" w:hanging="360"/>
+      </w:pPr>
+      <w:rPr>
+        <w:rFonts w:ascii="Courier New" w:hAnsi="Courier New" w:cs="Courier New" w:hint="default"/>
+      </w:rPr>
+    </w:lvl>
+    <w:lvl w:ilvl="5" w:tplc="04090005" w:tentative="1">
+      <w:start w:val="1"/>
+      <w:numFmt w:val="bullet"/>
+      <w:lvlText w:val=""/>
+      <w:lvlJc w:val="left"/>
+      <w:pPr>
+        <w:ind w:left="4320" w:hanging="360"/>
+      </w:pPr>
+      <w:rPr>
+        <w:rFonts w:ascii="Wingdings" w:hAnsi="Wingdings" w:hint="default"/>
+      </w:rPr>
+    </w:lvl>
+    <w:lvl w:ilvl="6" w:tplc="04090001" w:tentative="1">
+      <w:start w:val="1"/>
+      <w:numFmt w:val="bullet"/>
+      <w:lvlText w:val=""/>
+      <w:lvlJc w:val="left"/>
+      <w:pPr>
+        <w:ind w:left="5040" w:hanging="360"/>
+      </w:pPr>
+      <w:rPr>
+        <w:rFonts w:ascii="Symbol" w:hAnsi="Symbol" w:hint="default"/>
+      </w:rPr>
+    </w:lvl>
+    <w:lvl w:ilvl="7" w:tplc="04090003" w:tentative="1">
+      <w:start w:val="1"/>
+      <w:numFmt w:val="bullet"/>
+      <w:lvlText w:val="o"/>
+      <w:lvlJc w:val="left"/>
+      <w:pPr>
+        <w:ind w:left="5760" w:hanging="360"/>
+      </w:pPr>
+      <w:rPr>
+        <w:rFonts w:ascii="Courier New" w:hAnsi="Courier New" w:cs="Courier New" w:hint="default"/>
+      </w:rPr>
+    </w:lvl>
+    <w:lvl w:ilvl="8" w:tplc="04090005" w:tentative="1">
+      <w:start w:val="1"/>
+      <w:numFmt w:val="bullet"/>
+      <w:lvlText w:val=""/>
+      <w:lvlJc w:val="left"/>
+      <w:pPr>
+        <w:ind w:left="6480" w:hanging="360"/>
+      </w:pPr>
+      <w:rPr>
+        <w:rFonts w:ascii="Wingdings" w:hAnsi="Wingdings" w:hint="default"/>
+      </w:rPr>
+    </w:lvl>
+  </w:abstractNum>
+  <w:abstractNum w:abstractNumId="8" w15:restartNumberingAfterBreak="0">
     <w:nsid w:val="32814AE7"/>
     <w:multiLevelType w:val="hybridMultilevel"/>
     <w:tmpl w:val="E3586922"/>
@@ -6876,7 +7622,7 @@
       </w:pPr>
     </w:lvl>
   </w:abstractNum>
-  <w:abstractNum w:abstractNumId="7" w15:restartNumberingAfterBreak="0">
+  <w:abstractNum w:abstractNumId="9" w15:restartNumberingAfterBreak="0">
     <w:nsid w:val="359E3AA1"/>
     <w:multiLevelType w:val="hybridMultilevel"/>
     <w:tmpl w:val="9142F420"/>
@@ -6965,7 +7711,7 @@
       </w:pPr>
     </w:lvl>
   </w:abstractNum>
-  <w:abstractNum w:abstractNumId="8" w15:restartNumberingAfterBreak="0">
+  <w:abstractNum w:abstractNumId="10" w15:restartNumberingAfterBreak="0">
     <w:nsid w:val="372834BE"/>
     <w:multiLevelType w:val="hybridMultilevel"/>
     <w:tmpl w:val="30AA39B2"/>
@@ -7054,7 +7800,7 @@
       </w:pPr>
     </w:lvl>
   </w:abstractNum>
-  <w:abstractNum w:abstractNumId="9" w15:restartNumberingAfterBreak="0">
+  <w:abstractNum w:abstractNumId="11" w15:restartNumberingAfterBreak="0">
     <w:nsid w:val="38B1293C"/>
     <w:multiLevelType w:val="hybridMultilevel"/>
     <w:tmpl w:val="4FDE7B1C"/>
@@ -7143,7 +7889,7 @@
       </w:pPr>
     </w:lvl>
   </w:abstractNum>
-  <w:abstractNum w:abstractNumId="10" w15:restartNumberingAfterBreak="0">
+  <w:abstractNum w:abstractNumId="12" w15:restartNumberingAfterBreak="0">
     <w:nsid w:val="38B64C00"/>
     <w:multiLevelType w:val="hybridMultilevel"/>
     <w:tmpl w:val="A9BABDA6"/>
@@ -7256,7 +8002,7 @@
       </w:rPr>
     </w:lvl>
   </w:abstractNum>
-  <w:abstractNum w:abstractNumId="11" w15:restartNumberingAfterBreak="0">
+  <w:abstractNum w:abstractNumId="13" w15:restartNumberingAfterBreak="0">
     <w:nsid w:val="3FFA1631"/>
     <w:multiLevelType w:val="hybridMultilevel"/>
     <w:tmpl w:val="1682F70A"/>
@@ -7369,7 +8115,7 @@
       </w:rPr>
     </w:lvl>
   </w:abstractNum>
-  <w:abstractNum w:abstractNumId="12" w15:restartNumberingAfterBreak="0">
+  <w:abstractNum w:abstractNumId="14" w15:restartNumberingAfterBreak="0">
     <w:nsid w:val="43C06699"/>
     <w:multiLevelType w:val="hybridMultilevel"/>
     <w:tmpl w:val="386E3CE2"/>
@@ -7458,7 +8204,96 @@
       </w:pPr>
     </w:lvl>
   </w:abstractNum>
-  <w:abstractNum w:abstractNumId="13" w15:restartNumberingAfterBreak="0">
+  <w:abstractNum w:abstractNumId="15" w15:restartNumberingAfterBreak="0">
+    <w:nsid w:val="525A204E"/>
+    <w:multiLevelType w:val="hybridMultilevel"/>
+    <w:tmpl w:val="488EEC64"/>
+    <w:lvl w:ilvl="0" w:tplc="0409000F">
+      <w:start w:val="1"/>
+      <w:numFmt w:val="decimal"/>
+      <w:lvlText w:val="%1."/>
+      <w:lvlJc w:val="left"/>
+      <w:pPr>
+        <w:ind w:left="720" w:hanging="360"/>
+      </w:pPr>
+      <w:rPr>
+        <w:rFonts w:hint="default"/>
+      </w:rPr>
+    </w:lvl>
+    <w:lvl w:ilvl="1" w:tplc="04090019">
+      <w:start w:val="1"/>
+      <w:numFmt w:val="lowerLetter"/>
+      <w:lvlText w:val="%2."/>
+      <w:lvlJc w:val="left"/>
+      <w:pPr>
+        <w:ind w:left="1440" w:hanging="360"/>
+      </w:pPr>
+    </w:lvl>
+    <w:lvl w:ilvl="2" w:tplc="0409001B">
+      <w:start w:val="1"/>
+      <w:numFmt w:val="lowerRoman"/>
+      <w:lvlText w:val="%3."/>
+      <w:lvlJc w:val="right"/>
+      <w:pPr>
+        <w:ind w:left="2160" w:hanging="180"/>
+      </w:pPr>
+    </w:lvl>
+    <w:lvl w:ilvl="3" w:tplc="0409000F" w:tentative="1">
+      <w:start w:val="1"/>
+      <w:numFmt w:val="decimal"/>
+      <w:lvlText w:val="%4."/>
+      <w:lvlJc w:val="left"/>
+      <w:pPr>
+        <w:ind w:left="2880" w:hanging="360"/>
+      </w:pPr>
+    </w:lvl>
+    <w:lvl w:ilvl="4" w:tplc="04090019" w:tentative="1">
+      <w:start w:val="1"/>
+      <w:numFmt w:val="lowerLetter"/>
+      <w:lvlText w:val="%5."/>
+      <w:lvlJc w:val="left"/>
+      <w:pPr>
+        <w:ind w:left="3600" w:hanging="360"/>
+      </w:pPr>
+    </w:lvl>
+    <w:lvl w:ilvl="5" w:tplc="0409001B" w:tentative="1">
+      <w:start w:val="1"/>
+      <w:numFmt w:val="lowerRoman"/>
+      <w:lvlText w:val="%6."/>
+      <w:lvlJc w:val="right"/>
+      <w:pPr>
+        <w:ind w:left="4320" w:hanging="180"/>
+      </w:pPr>
+    </w:lvl>
+    <w:lvl w:ilvl="6" w:tplc="0409000F" w:tentative="1">
+      <w:start w:val="1"/>
+      <w:numFmt w:val="decimal"/>
+      <w:lvlText w:val="%7."/>
+      <w:lvlJc w:val="left"/>
+      <w:pPr>
+        <w:ind w:left="5040" w:hanging="360"/>
+      </w:pPr>
+    </w:lvl>
+    <w:lvl w:ilvl="7" w:tplc="04090019" w:tentative="1">
+      <w:start w:val="1"/>
+      <w:numFmt w:val="lowerLetter"/>
+      <w:lvlText w:val="%8."/>
+      <w:lvlJc w:val="left"/>
+      <w:pPr>
+        <w:ind w:left="5760" w:hanging="360"/>
+      </w:pPr>
+    </w:lvl>
+    <w:lvl w:ilvl="8" w:tplc="0409001B" w:tentative="1">
+      <w:start w:val="1"/>
+      <w:numFmt w:val="lowerRoman"/>
+      <w:lvlText w:val="%9."/>
+      <w:lvlJc w:val="right"/>
+      <w:pPr>
+        <w:ind w:left="6480" w:hanging="180"/>
+      </w:pPr>
+    </w:lvl>
+  </w:abstractNum>
+  <w:abstractNum w:abstractNumId="16" w15:restartNumberingAfterBreak="0">
     <w:nsid w:val="58B725F0"/>
     <w:multiLevelType w:val="hybridMultilevel"/>
     <w:tmpl w:val="5B2045C4"/>
@@ -7547,7 +8382,7 @@
       </w:pPr>
     </w:lvl>
   </w:abstractNum>
-  <w:abstractNum w:abstractNumId="14" w15:restartNumberingAfterBreak="0">
+  <w:abstractNum w:abstractNumId="17" w15:restartNumberingAfterBreak="0">
     <w:nsid w:val="5E1C1CC5"/>
     <w:multiLevelType w:val="hybridMultilevel"/>
     <w:tmpl w:val="F662B36A"/>
@@ -7660,7 +8495,7 @@
       </w:rPr>
     </w:lvl>
   </w:abstractNum>
-  <w:abstractNum w:abstractNumId="15" w15:restartNumberingAfterBreak="0">
+  <w:abstractNum w:abstractNumId="18" w15:restartNumberingAfterBreak="0">
     <w:nsid w:val="632135DF"/>
     <w:multiLevelType w:val="hybridMultilevel"/>
     <w:tmpl w:val="D8E67E86"/>
@@ -7773,7 +8608,7 @@
       </w:rPr>
     </w:lvl>
   </w:abstractNum>
-  <w:abstractNum w:abstractNumId="16" w15:restartNumberingAfterBreak="0">
+  <w:abstractNum w:abstractNumId="19" w15:restartNumberingAfterBreak="0">
     <w:nsid w:val="66F77154"/>
     <w:multiLevelType w:val="hybridMultilevel"/>
     <w:tmpl w:val="E11EF75A"/>
@@ -7862,7 +8697,7 @@
       </w:pPr>
     </w:lvl>
   </w:abstractNum>
-  <w:abstractNum w:abstractNumId="17" w15:restartNumberingAfterBreak="0">
+  <w:abstractNum w:abstractNumId="20" w15:restartNumberingAfterBreak="0">
     <w:nsid w:val="699410D8"/>
     <w:multiLevelType w:val="hybridMultilevel"/>
     <w:tmpl w:val="30AA39B2"/>
@@ -7951,7 +8786,7 @@
       </w:pPr>
     </w:lvl>
   </w:abstractNum>
-  <w:abstractNum w:abstractNumId="18" w15:restartNumberingAfterBreak="0">
+  <w:abstractNum w:abstractNumId="21" w15:restartNumberingAfterBreak="0">
     <w:nsid w:val="6A5923F7"/>
     <w:multiLevelType w:val="hybridMultilevel"/>
     <w:tmpl w:val="FE5A790A"/>
@@ -8064,7 +8899,7 @@
       </w:rPr>
     </w:lvl>
   </w:abstractNum>
-  <w:abstractNum w:abstractNumId="19" w15:restartNumberingAfterBreak="0">
+  <w:abstractNum w:abstractNumId="22" w15:restartNumberingAfterBreak="0">
     <w:nsid w:val="6B062685"/>
     <w:multiLevelType w:val="hybridMultilevel"/>
     <w:tmpl w:val="3A8C7B58"/>
@@ -8153,7 +8988,7 @@
       </w:pPr>
     </w:lvl>
   </w:abstractNum>
-  <w:abstractNum w:abstractNumId="20" w15:restartNumberingAfterBreak="0">
+  <w:abstractNum w:abstractNumId="23" w15:restartNumberingAfterBreak="0">
     <w:nsid w:val="6B211A2A"/>
     <w:multiLevelType w:val="hybridMultilevel"/>
     <w:tmpl w:val="EE746B48"/>
@@ -8242,7 +9077,7 @@
       </w:pPr>
     </w:lvl>
   </w:abstractNum>
-  <w:abstractNum w:abstractNumId="21" w15:restartNumberingAfterBreak="0">
+  <w:abstractNum w:abstractNumId="24" w15:restartNumberingAfterBreak="0">
     <w:nsid w:val="6D9B23A4"/>
     <w:multiLevelType w:val="hybridMultilevel"/>
     <w:tmpl w:val="889EA4F2"/>
@@ -8331,7 +9166,7 @@
       </w:pPr>
     </w:lvl>
   </w:abstractNum>
-  <w:abstractNum w:abstractNumId="22" w15:restartNumberingAfterBreak="0">
+  <w:abstractNum w:abstractNumId="25" w15:restartNumberingAfterBreak="0">
     <w:nsid w:val="7A2536C1"/>
     <w:multiLevelType w:val="hybridMultilevel"/>
     <w:tmpl w:val="30A0CE82"/>
@@ -8420,7 +9255,7 @@
       </w:pPr>
     </w:lvl>
   </w:abstractNum>
-  <w:abstractNum w:abstractNumId="23" w15:restartNumberingAfterBreak="0">
+  <w:abstractNum w:abstractNumId="26" w15:restartNumberingAfterBreak="0">
     <w:nsid w:val="7BDB41B0"/>
     <w:multiLevelType w:val="hybridMultilevel"/>
     <w:tmpl w:val="5798E2B2"/>
@@ -8534,79 +9369,79 @@
     </w:lvl>
   </w:abstractNum>
   <w:num w:numId="1">
-    <w:abstractNumId w:val="8"/>
+    <w:abstractNumId w:val="10"/>
   </w:num>
   <w:num w:numId="2">
-    <w:abstractNumId w:val="16"/>
+    <w:abstractNumId w:val="19"/>
   </w:num>
   <w:num w:numId="3">
-    <w:abstractNumId w:val="17"/>
+    <w:abstractNumId w:val="20"/>
   </w:num>
   <w:num w:numId="4">
     <w:abstractNumId w:val="4"/>
   </w:num>
   <w:num w:numId="5">
-    <w:abstractNumId w:val="18"/>
+    <w:abstractNumId w:val="21"/>
   </w:num>
   <w:num w:numId="6">
-    <w:abstractNumId w:val="22"/>
+    <w:abstractNumId w:val="25"/>
   </w:num>
   <w:num w:numId="7">
     <w:abstractNumId w:val="1"/>
   </w:num>
   <w:num w:numId="8">
-    <w:abstractNumId w:val="6"/>
+    <w:abstractNumId w:val="8"/>
   </w:num>
   <w:num w:numId="9">
     <w:abstractNumId w:val="0"/>
   </w:num>
   <w:num w:numId="10">
-    <w:abstractNumId w:val="15"/>
+    <w:abstractNumId w:val="18"/>
   </w:num>
   <w:num w:numId="11">
     <w:abstractNumId w:val="5"/>
   </w:num>
   <w:num w:numId="12">
-    <w:abstractNumId w:val="10"/>
+    <w:abstractNumId w:val="12"/>
   </w:num>
   <w:num w:numId="13">
+    <w:abstractNumId w:val="17"/>
+  </w:num>
+  <w:num w:numId="14">
+    <w:abstractNumId w:val="13"/>
+  </w:num>
+  <w:num w:numId="15">
+    <w:abstractNumId w:val="26"/>
+  </w:num>
+  <w:num w:numId="16">
     <w:abstractNumId w:val="14"/>
   </w:num>
-  <w:num w:numId="14">
+  <w:num w:numId="17">
     <w:abstractNumId w:val="11"/>
   </w:num>
-  <w:num w:numId="15">
+  <w:num w:numId="18">
     <w:abstractNumId w:val="23"/>
-  </w:num>
-  <w:num w:numId="16">
-    <w:abstractNumId w:val="12"/>
-  </w:num>
-  <w:num w:numId="17">
-    <w:abstractNumId w:val="9"/>
-  </w:num>
-  <w:num w:numId="18">
-    <w:abstractNumId w:val="20"/>
   </w:num>
   <w:num w:numId="19">
     <w:abstractNumId w:val="3"/>
   </w:num>
   <w:num w:numId="20">
-    <w:abstractNumId w:val="19"/>
+    <w:abstractNumId w:val="22"/>
   </w:num>
   <w:num w:numId="21">
-    <w:abstractNumId w:val="13"/>
+    <w:abstractNumId w:val="16"/>
   </w:num>
   <w:num w:numId="22">
     <w:abstractNumId w:val="2"/>
   </w:num>
   <w:num w:numId="23">
-    <w:abstractNumId w:val="7"/>
+    <w:abstractNumId w:val="9"/>
   </w:num>
   <w:num w:numId="24">
-    <w:abstractNumId w:val="21"/>
+    <w:abstractNumId w:val="24"/>
   </w:num>
   <w:num w:numId="25">
-    <w:abstractNumId w:val="21"/>
+    <w:abstractNumId w:val="24"/>
     <w:lvlOverride w:ilvl="0">
       <w:startOverride w:val="1"/>
     </w:lvlOverride>
@@ -8634,6 +9469,15 @@
     <w:lvlOverride w:ilvl="8">
       <w:startOverride w:val="1"/>
     </w:lvlOverride>
+  </w:num>
+  <w:num w:numId="26">
+    <w:abstractNumId w:val="7"/>
+  </w:num>
+  <w:num w:numId="27">
+    <w:abstractNumId w:val="6"/>
+  </w:num>
+  <w:num w:numId="28">
+    <w:abstractNumId w:val="15"/>
   </w:num>
   <w:numIdMacAtCleanup w:val="10"/>
 </w:numbering>
@@ -10170,9 +11014,8 @@
     <w:panose1 w:val="020B0502040204020203"/>
     <w:charset w:val="00"/>
     <w:family w:val="swiss"/>
-    <w:notTrueType/>
     <w:pitch w:val="variable"/>
-    <w:sig w:usb0="00000003" w:usb1="00000000" w:usb2="00000000" w:usb3="00000000" w:csb0="00000001" w:csb1="00000000"/>
+    <w:sig w:usb0="E4002EFF" w:usb1="C000E47F" w:usb2="00000009" w:usb3="00000000" w:csb0="000001FF" w:csb1="00000000"/>
   </w:font>
 </w:fonts>
 </file>
@@ -10195,6 +11038,7 @@
     <w:rsidRoot w:val="009975C9"/>
     <w:rsid w:val="000C7E46"/>
     <w:rsid w:val="00176606"/>
+    <w:rsid w:val="001C2182"/>
     <w:rsid w:val="003646DF"/>
     <w:rsid w:val="003759EA"/>
     <w:rsid w:val="00406B64"/>
@@ -10208,6 +11052,7 @@
     <w:rsid w:val="00912333"/>
     <w:rsid w:val="0094579C"/>
     <w:rsid w:val="009975C9"/>
+    <w:rsid w:val="009F5B01"/>
     <w:rsid w:val="00A84A66"/>
     <w:rsid w:val="00B0432D"/>
     <w:rsid w:val="00DC7FE2"/>
@@ -11341,7 +12186,7 @@
 </file>
 
 <file path=customXml/itemProps2.xml><?xml version="1.0" encoding="utf-8"?>
-<ds:datastoreItem xmlns:ds="http://schemas.openxmlformats.org/officeDocument/2006/customXml" ds:itemID="{8DD4D2C5-9C73-4A08-A269-084F2F3A24E0}">
+<ds:datastoreItem xmlns:ds="http://schemas.openxmlformats.org/officeDocument/2006/customXml" ds:itemID="{A53E78E8-F536-4689-90CA-2F36B6C43C57}">
   <ds:schemaRefs>
     <ds:schemaRef ds:uri="http://schemas.openxmlformats.org/officeDocument/2006/bibliography"/>
   </ds:schemaRefs>

</xml_diff>